<commit_message>
update: report write links
</commit_message>
<xml_diff>
--- a/report.docx
+++ b/report.docx
@@ -152,14 +152,17 @@
         <w:spacing w:lineRule="auto" w:line="360"/>
         <w:jc w:val="center"/>
         <w:rPr>
+          <w:rFonts w:eastAsiaTheme="minorEastAsia"/>
+          <w:highlight w:val="none"/>
+          <w:shd w:fill="FFFF00" w:val="clear"/>
+        </w:rPr>
+      </w:pPr>
+      <w:r>
+        <w:rPr>
+          <w:rFonts w:eastAsiaTheme="minorEastAsia"/>
           <w:sz w:val="28"/>
           <w:szCs w:val="28"/>
-        </w:rPr>
-      </w:pPr>
-      <w:r>
-        <w:rPr>
-          <w:sz w:val="28"/>
-          <w:szCs w:val="28"/>
+          <w:shd w:fill="FFFF00" w:val="clear"/>
         </w:rPr>
         <w:t>с «06» июня 2022 по «18» июня 2022</w:t>
       </w:r>
@@ -289,7 +292,7 @@
       </w:r>
       <w:r>
         <w:rPr>
-          <w:rFonts w:eastAsiaTheme="minorEastAsia"/>
+          <w:rFonts w:eastAsia="" w:eastAsiaTheme="minorEastAsia"/>
           <w:sz w:val="28"/>
           <w:szCs w:val="28"/>
           <w:shd w:fill="FFFF00" w:val="clear"/>
@@ -445,7 +448,7 @@
       </w:r>
       <w:r>
         <w:rPr>
-          <w:rFonts w:eastAsiaTheme="minorEastAsia"/>
+          <w:rFonts w:eastAsia="" w:eastAsiaTheme="minorEastAsia"/>
           <w:sz w:val="28"/>
           <w:szCs w:val="28"/>
           <w:shd w:fill="FFFF00" w:val="clear"/>
@@ -510,14 +513,14 @@
         <w:spacing w:lineRule="auto" w:line="360"/>
         <w:jc w:val="center"/>
         <w:rPr>
-          <w:rFonts w:eastAsiaTheme="minorEastAsia"/>
+          <w:rFonts w:eastAsia="" w:eastAsiaTheme="minorEastAsia"/>
           <w:highlight w:val="none"/>
           <w:shd w:fill="FFFF00" w:val="clear"/>
         </w:rPr>
       </w:pPr>
       <w:r>
         <w:rPr>
-          <w:rFonts w:eastAsiaTheme="minorEastAsia"/>
+          <w:rFonts w:eastAsia="" w:eastAsiaTheme="minorEastAsia"/>
           <w:sz w:val="28"/>
           <w:szCs w:val="28"/>
           <w:shd w:fill="FFFF00" w:val="clear"/>
@@ -1229,8 +1232,8 @@
         <w:gridCol w:w="2449"/>
         <w:gridCol w:w="2744"/>
         <w:gridCol w:w="1526"/>
-        <w:gridCol w:w="1260"/>
-        <w:gridCol w:w="1366"/>
+        <w:gridCol w:w="1259"/>
+        <w:gridCol w:w="1367"/>
       </w:tblGrid>
       <w:tr>
         <w:trPr/>
@@ -1335,7 +1338,7 @@
         </w:tc>
         <w:tc>
           <w:tcPr>
-            <w:tcW w:w="1260" w:type="dxa"/>
+            <w:tcW w:w="1259" w:type="dxa"/>
             <w:tcBorders>
               <w:top w:val="single" w:sz="4" w:space="0" w:color="000000"/>
               <w:left w:val="single" w:sz="4" w:space="0" w:color="000000"/>
@@ -1368,7 +1371,7 @@
         </w:tc>
         <w:tc>
           <w:tcPr>
-            <w:tcW w:w="1366" w:type="dxa"/>
+            <w:tcW w:w="1367" w:type="dxa"/>
             <w:tcBorders>
               <w:top w:val="single" w:sz="4" w:space="0" w:color="000000"/>
               <w:left w:val="single" w:sz="4" w:space="0" w:color="000000"/>
@@ -1495,7 +1498,7 @@
         </w:tc>
         <w:tc>
           <w:tcPr>
-            <w:tcW w:w="1260" w:type="dxa"/>
+            <w:tcW w:w="1259" w:type="dxa"/>
             <w:tcBorders>
               <w:top w:val="single" w:sz="4" w:space="0" w:color="000000"/>
               <w:left w:val="single" w:sz="4" w:space="0" w:color="000000"/>
@@ -1526,7 +1529,7 @@
         </w:tc>
         <w:tc>
           <w:tcPr>
-            <w:tcW w:w="1366" w:type="dxa"/>
+            <w:tcW w:w="1367" w:type="dxa"/>
             <w:tcBorders>
               <w:top w:val="single" w:sz="4" w:space="0" w:color="000000"/>
               <w:left w:val="single" w:sz="4" w:space="0" w:color="000000"/>
@@ -1651,7 +1654,7 @@
         </w:tc>
         <w:tc>
           <w:tcPr>
-            <w:tcW w:w="1260" w:type="dxa"/>
+            <w:tcW w:w="1259" w:type="dxa"/>
             <w:tcBorders>
               <w:top w:val="single" w:sz="4" w:space="0" w:color="000000"/>
               <w:left w:val="single" w:sz="4" w:space="0" w:color="000000"/>
@@ -1682,7 +1685,7 @@
         </w:tc>
         <w:tc>
           <w:tcPr>
-            <w:tcW w:w="1366" w:type="dxa"/>
+            <w:tcW w:w="1367" w:type="dxa"/>
             <w:tcBorders>
               <w:top w:val="single" w:sz="4" w:space="0" w:color="000000"/>
               <w:left w:val="single" w:sz="4" w:space="0" w:color="000000"/>
@@ -1807,7 +1810,7 @@
         </w:tc>
         <w:tc>
           <w:tcPr>
-            <w:tcW w:w="1260" w:type="dxa"/>
+            <w:tcW w:w="1259" w:type="dxa"/>
             <w:tcBorders>
               <w:top w:val="single" w:sz="4" w:space="0" w:color="000000"/>
               <w:left w:val="single" w:sz="4" w:space="0" w:color="000000"/>
@@ -1838,7 +1841,7 @@
         </w:tc>
         <w:tc>
           <w:tcPr>
-            <w:tcW w:w="1366" w:type="dxa"/>
+            <w:tcW w:w="1367" w:type="dxa"/>
             <w:tcBorders>
               <w:top w:val="single" w:sz="4" w:space="0" w:color="000000"/>
               <w:left w:val="single" w:sz="4" w:space="0" w:color="000000"/>
@@ -1963,7 +1966,7 @@
         </w:tc>
         <w:tc>
           <w:tcPr>
-            <w:tcW w:w="1260" w:type="dxa"/>
+            <w:tcW w:w="1259" w:type="dxa"/>
             <w:tcBorders>
               <w:top w:val="single" w:sz="4" w:space="0" w:color="000000"/>
               <w:left w:val="single" w:sz="4" w:space="0" w:color="000000"/>
@@ -1994,7 +1997,7 @@
         </w:tc>
         <w:tc>
           <w:tcPr>
-            <w:tcW w:w="1366" w:type="dxa"/>
+            <w:tcW w:w="1367" w:type="dxa"/>
             <w:tcBorders>
               <w:top w:val="single" w:sz="4" w:space="0" w:color="000000"/>
               <w:left w:val="single" w:sz="4" w:space="0" w:color="000000"/>
@@ -2119,7 +2122,7 @@
         </w:tc>
         <w:tc>
           <w:tcPr>
-            <w:tcW w:w="1260" w:type="dxa"/>
+            <w:tcW w:w="1259" w:type="dxa"/>
             <w:tcBorders>
               <w:top w:val="single" w:sz="4" w:space="0" w:color="000000"/>
               <w:left w:val="single" w:sz="4" w:space="0" w:color="000000"/>
@@ -2150,7 +2153,7 @@
         </w:tc>
         <w:tc>
           <w:tcPr>
-            <w:tcW w:w="1366" w:type="dxa"/>
+            <w:tcW w:w="1367" w:type="dxa"/>
             <w:tcBorders>
               <w:top w:val="single" w:sz="4" w:space="0" w:color="000000"/>
               <w:left w:val="single" w:sz="4" w:space="0" w:color="000000"/>
@@ -2275,7 +2278,7 @@
         </w:tc>
         <w:tc>
           <w:tcPr>
-            <w:tcW w:w="1260" w:type="dxa"/>
+            <w:tcW w:w="1259" w:type="dxa"/>
             <w:tcBorders>
               <w:top w:val="single" w:sz="4" w:space="0" w:color="000000"/>
               <w:left w:val="single" w:sz="4" w:space="0" w:color="000000"/>
@@ -2306,7 +2309,7 @@
         </w:tc>
         <w:tc>
           <w:tcPr>
-            <w:tcW w:w="1366" w:type="dxa"/>
+            <w:tcW w:w="1367" w:type="dxa"/>
             <w:tcBorders>
               <w:top w:val="single" w:sz="4" w:space="0" w:color="000000"/>
               <w:left w:val="single" w:sz="4" w:space="0" w:color="000000"/>
@@ -2431,7 +2434,7 @@
         </w:tc>
         <w:tc>
           <w:tcPr>
-            <w:tcW w:w="1260" w:type="dxa"/>
+            <w:tcW w:w="1259" w:type="dxa"/>
             <w:tcBorders>
               <w:top w:val="single" w:sz="4" w:space="0" w:color="000000"/>
               <w:left w:val="single" w:sz="4" w:space="0" w:color="000000"/>
@@ -2462,7 +2465,7 @@
         </w:tc>
         <w:tc>
           <w:tcPr>
-            <w:tcW w:w="1366" w:type="dxa"/>
+            <w:tcW w:w="1367" w:type="dxa"/>
             <w:tcBorders>
               <w:top w:val="single" w:sz="4" w:space="0" w:color="000000"/>
               <w:left w:val="single" w:sz="4" w:space="0" w:color="000000"/>
@@ -3756,15 +3759,7 @@
       </w:pPr>
       <w:r>
         <w:rPr/>
-        <w:t xml:space="preserve">Листинг запроса, выполняющего </w:t>
-      </w:r>
-      <w:r>
-        <w:rPr/>
-        <w:t>з</w:t>
-      </w:r>
-      <w:r>
-        <w:rPr/>
-        <w:t>адание 1: Найти страну с наибольшим производством стали.</w:t>
+        <w:t>Листинг запроса, выполняющего задание 1: Найти страну с наибольшим производством стали.</w:t>
       </w:r>
     </w:p>
     <w:p>
@@ -4204,15 +4199,7 @@
       </w:pPr>
       <w:r>
         <w:rPr/>
-        <w:t xml:space="preserve">Листинг запроса, выполняющего </w:t>
-      </w:r>
-      <w:r>
-        <w:rPr/>
-        <w:t>з</w:t>
-      </w:r>
-      <w:r>
-        <w:rPr/>
-        <w:t>адание 2: Найти страны, добыча нефти в которых превысила 1 млн. т.</w:t>
+        <w:t>Листинг запроса, выполняющего задание 2: Найти страны, добыча нефти в которых превысила 1 млн. т.</w:t>
       </w:r>
     </w:p>
     <w:p>
@@ -4477,15 +4464,7 @@
       </w:pPr>
       <w:r>
         <w:rPr/>
-        <w:t xml:space="preserve">Листинг запроса, выполняющего </w:t>
-      </w:r>
-      <w:r>
-        <w:rPr/>
-        <w:t>з</w:t>
-      </w:r>
-      <w:r>
-        <w:rPr/>
-        <w:t>адание 3: Выдать информацию о странах, добыча угля в которых не превысила 200 млн. т.</w:t>
+        <w:t>Листинг запроса, выполняющего задание 3: Выдать информацию о странах, добыча угля в которых не превысила 200 млн. т.</w:t>
       </w:r>
     </w:p>
     <w:p>
@@ -4841,8 +4820,8 @@
         <w:rPr/>
       </w:pPr>
       <w:bookmarkStart w:id="8" w:name="__RefHeading___Toc2427_1697418480"/>
-      <w:bookmarkStart w:id="9" w:name="_Toc107925794"/>
-      <w:bookmarkStart w:id="10" w:name="_Toc73981291"/>
+      <w:bookmarkStart w:id="9" w:name="_Toc73981291"/>
+      <w:bookmarkStart w:id="10" w:name="_Toc107925794"/>
       <w:bookmarkEnd w:id="8"/>
       <w:r>
         <w:rPr/>
@@ -5067,15 +5046,7 @@
       </w:pPr>
       <w:r>
         <w:rPr/>
-        <w:t xml:space="preserve">Отчёт запроса, выполняющего </w:t>
-      </w:r>
-      <w:r>
-        <w:rPr/>
-        <w:t>з</w:t>
-      </w:r>
-      <w:r>
-        <w:rPr/>
-        <w:t>адание 1: «Найти страну с наибольшим производством стали», представлен на рисунке 1.11:</w:t>
+        <w:t>Отчёт запроса, выполняющего задание 1: «Найти страну с наибольшим производством стали», представлен на рисунке 1.11:</w:t>
       </w:r>
     </w:p>
     <w:p>
@@ -5142,42 +5113,26 @@
       </w:r>
       <w:r>
         <w:rPr/>
-        <w:t xml:space="preserve">Рисунок 1.11 - Отчёт запроса, выполняющего </w:t>
-      </w:r>
-      <w:r>
-        <w:rPr/>
-        <w:t>з</w:t>
-      </w:r>
-      <w:r>
-        <w:rPr/>
-        <w:t>адание 1</w:t>
-      </w:r>
-    </w:p>
-    <w:p>
-      <w:pPr>
-        <w:pStyle w:val="P1"/>
-        <w:rPr/>
-      </w:pPr>
-      <w:r>
-        <w:rPr/>
-      </w:r>
-    </w:p>
-    <w:p>
-      <w:pPr>
-        <w:pStyle w:val="P1"/>
-        <w:rPr/>
-      </w:pPr>
-      <w:r>
-        <w:rPr/>
-        <w:t xml:space="preserve">Отчет запроса, выполняющего </w:t>
-      </w:r>
-      <w:r>
-        <w:rPr/>
-        <w:t>з</w:t>
-      </w:r>
-      <w:r>
-        <w:rPr/>
-        <w:t>адание 2: «Найти страны, добыча нефти в которых превысила 1 млн. т.», представлен на рисунке 1.12:</w:t>
+        <w:t>Рисунок 1.11 - Отчёт запроса, выполняющего задание 1</w:t>
+      </w:r>
+    </w:p>
+    <w:p>
+      <w:pPr>
+        <w:pStyle w:val="P1"/>
+        <w:rPr/>
+      </w:pPr>
+      <w:r>
+        <w:rPr/>
+      </w:r>
+    </w:p>
+    <w:p>
+      <w:pPr>
+        <w:pStyle w:val="P1"/>
+        <w:rPr/>
+      </w:pPr>
+      <w:r>
+        <w:rPr/>
+        <w:t>Отчет запроса, выполняющего задание 2: «Найти страны, добыча нефти в которых превысила 1 млн. т.», представлен на рисунке 1.12:</w:t>
       </w:r>
     </w:p>
     <w:p>
@@ -5243,42 +5198,26 @@
       </w:r>
       <w:r>
         <w:rPr/>
-        <w:t xml:space="preserve">Рисунок 1.12 - Отчёт запроса, выполняющего </w:t>
-      </w:r>
-      <w:r>
-        <w:rPr/>
-        <w:t>з</w:t>
-      </w:r>
-      <w:r>
-        <w:rPr/>
-        <w:t>адание 2</w:t>
-      </w:r>
-    </w:p>
-    <w:p>
-      <w:pPr>
-        <w:pStyle w:val="P1"/>
-        <w:rPr/>
-      </w:pPr>
-      <w:r>
-        <w:rPr/>
-      </w:r>
-    </w:p>
-    <w:p>
-      <w:pPr>
-        <w:pStyle w:val="P1"/>
-        <w:rPr/>
-      </w:pPr>
-      <w:r>
-        <w:rPr/>
-        <w:t xml:space="preserve">Отчет запроса, выполняющего </w:t>
-      </w:r>
-      <w:r>
-        <w:rPr/>
-        <w:t>з</w:t>
-      </w:r>
-      <w:r>
-        <w:rPr/>
-        <w:t>адание 3: «Выдать информацию о странах, добыча угля в которых не превысила 200 млн. т.», представлен на рисунке 1.13:</w:t>
+        <w:t>Рисунок 1.12 - Отчёт запроса, выполняющего задание 2</w:t>
+      </w:r>
+    </w:p>
+    <w:p>
+      <w:pPr>
+        <w:pStyle w:val="P1"/>
+        <w:rPr/>
+      </w:pPr>
+      <w:r>
+        <w:rPr/>
+      </w:r>
+    </w:p>
+    <w:p>
+      <w:pPr>
+        <w:pStyle w:val="P1"/>
+        <w:rPr/>
+      </w:pPr>
+      <w:r>
+        <w:rPr/>
+        <w:t>Отчет запроса, выполняющего задание 3: «Выдать информацию о странах, добыча угля в которых не превысила 200 млн. т.», представлен на рисунке 1.13:</w:t>
       </w:r>
     </w:p>
     <w:p>
@@ -5344,15 +5283,7 @@
       </w:r>
       <w:r>
         <w:rPr/>
-        <w:t xml:space="preserve">Рисунок 1.13 - Отчёт запроса, выполняющего </w:t>
-      </w:r>
-      <w:r>
-        <w:rPr/>
-        <w:t>з</w:t>
-      </w:r>
-      <w:r>
-        <w:rPr/>
-        <w:t>адание 3</w:t>
+        <w:t>Рисунок 1.13 - Отчёт запроса, выполняющего задание 3</w:t>
       </w:r>
       <w:r>
         <w:br w:type="page"/>
@@ -5388,8 +5319,8 @@
         </w:rPr>
       </w:pPr>
       <w:bookmarkStart w:id="13" w:name="__RefHeading___Toc2431_1697418480"/>
-      <w:bookmarkStart w:id="14" w:name="_Toc107925796"/>
-      <w:bookmarkStart w:id="15" w:name="_Toc73981293"/>
+      <w:bookmarkStart w:id="14" w:name="_Toc73981293"/>
+      <w:bookmarkStart w:id="15" w:name="_Toc107925796"/>
       <w:bookmarkEnd w:id="13"/>
       <w:r>
         <w:rPr/>
@@ -6506,7 +6437,7 @@
         <w:rPr>
           <w:highlight w:val="yellow"/>
         </w:rPr>
-        <w:t>«…», «…»</w:t>
+        <w:t>«программирование», «базы данных»</w:t>
       </w:r>
     </w:p>
     <w:p>
@@ -6550,43 +6481,620 @@
     </w:p>
     <w:p>
       <w:pPr>
-        <w:pStyle w:val="Normal"/>
-        <w:rPr>
-          <w:rFonts w:eastAsiaTheme="minorEastAsia"/>
-          <w:highlight w:val="none"/>
-          <w:shd w:fill="FFFF00" w:val="clear"/>
-        </w:rPr>
-      </w:pPr>
-      <w:r>
-        <w:rPr>
-          <w:rFonts w:eastAsiaTheme="minorEastAsia"/>
-          <w:shd w:fill="FFFF00" w:val="clear"/>
-        </w:rPr>
-        <w:t>(1 стр. Образец оформления источников в метод. пособии. по практике.</w:t>
-      </w:r>
-    </w:p>
-    <w:p>
-      <w:pPr>
-        <w:pStyle w:val="Normal"/>
-        <w:rPr>
-          <w:rFonts w:eastAsiaTheme="minorEastAsia"/>
-          <w:highlight w:val="none"/>
-          <w:shd w:fill="FFFF00" w:val="clear"/>
-        </w:rPr>
-      </w:pPr>
-      <w:r>
-        <w:rPr>
-          <w:rFonts w:eastAsiaTheme="minorEastAsia"/>
-          <w:shd w:fill="FFFF00" w:val="clear"/>
+        <w:pStyle w:val="P1"/>
+        <w:numPr>
+          <w:ilvl w:val="0"/>
+          <w:numId w:val="12"/>
+        </w:numPr>
+        <w:ind w:left="0" w:firstLine="360"/>
+        <w:rPr>
+          <w:lang w:val="en-US"/>
+        </w:rPr>
+      </w:pPr>
+      <w:r>
+        <w:rPr>
+          <w:lang w:val="en-US"/>
+        </w:rPr>
+        <w:t xml:space="preserve">Philipp Kief : </w:t>
+      </w:r>
+      <w:r>
+        <w:rPr/>
+        <w:t>статья</w:t>
+      </w:r>
+      <w:r>
+        <w:rPr>
+          <w:lang w:val="en-US"/>
+        </w:rPr>
+        <w:t xml:space="preserve"> «</w:t>
+      </w:r>
+      <w:bookmarkStart w:id="24" w:name="_GoBack1"/>
+      <w:bookmarkEnd w:id="24"/>
+      <w:r>
+        <w:rPr>
+          <w:lang w:val="en-US"/>
+        </w:rPr>
+        <w:t>How to create Angular Desktop Apps» : [</w:t>
+      </w:r>
+      <w:r>
+        <w:rPr/>
+        <w:t>сайт</w:t>
+      </w:r>
+      <w:r>
+        <w:rPr>
+          <w:lang w:val="en-US"/>
+        </w:rPr>
+        <w:t xml:space="preserve">] – URL: </w:t>
+      </w:r>
+      <w:hyperlink r:id="rId20">
+        <w:r>
+          <w:rPr>
+            <w:color w:val="auto"/>
+            <w:u w:val="none"/>
+            <w:lang w:val="en-US"/>
+          </w:rPr>
+          <w:t>https://pkief.medium.com/angular-desktop-apps-a9ce9e3574e8</w:t>
+        </w:r>
+      </w:hyperlink>
+      <w:r>
+        <w:rPr>
+          <w:lang w:val="en-US"/>
+        </w:rPr>
+        <w:t xml:space="preserve"> (</w:t>
+      </w:r>
+      <w:r>
+        <w:rPr/>
+        <w:t>дата</w:t>
+      </w:r>
+      <w:r>
+        <w:rPr>
+          <w:lang w:val="en-US"/>
         </w:rPr>
         <w:t xml:space="preserve"> </w:t>
       </w:r>
       <w:r>
-        <w:rPr>
-          <w:rFonts w:eastAsiaTheme="minorEastAsia"/>
-          <w:shd w:fill="FFFF00" w:val="clear"/>
-        </w:rPr>
-        <w:t>Не менее 7 источников, 3 шт.– книга или журнальная статья)</w:t>
+        <w:rPr/>
+        <w:t>обращения</w:t>
+      </w:r>
+      <w:r>
+        <w:rPr>
+          <w:lang w:val="en-US"/>
+        </w:rPr>
+        <w:t>: 20.06.2022).</w:t>
+      </w:r>
+    </w:p>
+    <w:p>
+      <w:pPr>
+        <w:pStyle w:val="P1"/>
+        <w:numPr>
+          <w:ilvl w:val="0"/>
+          <w:numId w:val="12"/>
+        </w:numPr>
+        <w:ind w:left="0" w:firstLine="360"/>
+        <w:rPr>
+          <w:lang w:val="en-US"/>
+        </w:rPr>
+      </w:pPr>
+      <w:r>
+        <w:rPr>
+          <w:lang w:val="en-US"/>
+        </w:rPr>
+        <w:t xml:space="preserve">Ahmed Bouchefra : </w:t>
+      </w:r>
+      <w:r>
+        <w:rPr/>
+        <w:t>статья</w:t>
+      </w:r>
+      <w:r>
+        <w:rPr>
+          <w:lang w:val="en-US"/>
+        </w:rPr>
+        <w:t xml:space="preserve"> «Creating a Desktop App with Electron and Angular» : [</w:t>
+      </w:r>
+      <w:r>
+        <w:rPr/>
+        <w:t>сайт</w:t>
+      </w:r>
+      <w:r>
+        <w:rPr>
+          <w:lang w:val="en-US"/>
+        </w:rPr>
+        <w:t xml:space="preserve">] – URL: </w:t>
+      </w:r>
+      <w:hyperlink r:id="rId21">
+        <w:r>
+          <w:rPr>
+            <w:color w:val="auto"/>
+            <w:u w:val="none"/>
+            <w:lang w:val="en-US"/>
+          </w:rPr>
+          <w:t>https://buddy.works/tutorials/building-a-desktop-app-with-electron-and-angular</w:t>
+        </w:r>
+      </w:hyperlink>
+      <w:r>
+        <w:rPr>
+          <w:lang w:val="en-US"/>
+        </w:rPr>
+        <w:t xml:space="preserve"> (</w:t>
+      </w:r>
+      <w:r>
+        <w:rPr/>
+        <w:t>дата</w:t>
+      </w:r>
+      <w:r>
+        <w:rPr>
+          <w:lang w:val="en-US"/>
+        </w:rPr>
+        <w:t xml:space="preserve"> </w:t>
+      </w:r>
+      <w:r>
+        <w:rPr/>
+        <w:t>обращения</w:t>
+      </w:r>
+      <w:r>
+        <w:rPr>
+          <w:lang w:val="en-US"/>
+        </w:rPr>
+        <w:t>: 19.06.2022).</w:t>
+      </w:r>
+    </w:p>
+    <w:p>
+      <w:pPr>
+        <w:pStyle w:val="P1"/>
+        <w:numPr>
+          <w:ilvl w:val="0"/>
+          <w:numId w:val="12"/>
+        </w:numPr>
+        <w:ind w:left="0" w:firstLine="360"/>
+        <w:rPr/>
+      </w:pPr>
+      <w:r>
+        <w:rPr/>
+        <w:t>Библиотека</w:t>
+      </w:r>
+      <w:r>
+        <w:rPr>
+          <w:lang w:val="en-US"/>
+        </w:rPr>
+        <w:t xml:space="preserve"> «ngx-electron» : </w:t>
+      </w:r>
+      <w:r>
+        <w:rPr/>
+        <w:t>обсуждение</w:t>
+      </w:r>
+      <w:r>
+        <w:rPr>
+          <w:lang w:val="en-US"/>
+        </w:rPr>
+        <w:t xml:space="preserve"> </w:t>
+      </w:r>
+      <w:r>
+        <w:rPr/>
+        <w:t>проблемы</w:t>
+      </w:r>
+      <w:r>
+        <w:rPr>
+          <w:lang w:val="en-US"/>
+        </w:rPr>
+        <w:t xml:space="preserve"> «Namespace 'Electron.CrossProcessExports' has no exported member 'Remote'. </w:t>
+      </w:r>
+      <w:r>
+        <w:rPr/>
+        <w:t xml:space="preserve">#71» : [сайт] – </w:t>
+      </w:r>
+      <w:r>
+        <w:rPr>
+          <w:lang w:val="en-US"/>
+        </w:rPr>
+        <w:t>URL</w:t>
+      </w:r>
+      <w:r>
+        <w:rPr/>
+        <w:t xml:space="preserve">: </w:t>
+      </w:r>
+      <w:hyperlink r:id="rId22">
+        <w:r>
+          <w:rPr>
+            <w:color w:val="auto"/>
+            <w:u w:val="none"/>
+            <w:lang w:val="en-US"/>
+          </w:rPr>
+          <w:t>https</w:t>
+        </w:r>
+        <w:r>
+          <w:rPr>
+            <w:color w:val="auto"/>
+            <w:u w:val="none"/>
+          </w:rPr>
+          <w:t>://</w:t>
+        </w:r>
+        <w:r>
+          <w:rPr>
+            <w:color w:val="auto"/>
+            <w:u w:val="none"/>
+            <w:lang w:val="en-US"/>
+          </w:rPr>
+          <w:t>github</w:t>
+        </w:r>
+        <w:r>
+          <w:rPr>
+            <w:color w:val="auto"/>
+            <w:u w:val="none"/>
+          </w:rPr>
+          <w:t>.</w:t>
+        </w:r>
+        <w:r>
+          <w:rPr>
+            <w:color w:val="auto"/>
+            <w:u w:val="none"/>
+            <w:lang w:val="en-US"/>
+          </w:rPr>
+          <w:t>com</w:t>
+        </w:r>
+        <w:r>
+          <w:rPr>
+            <w:color w:val="auto"/>
+            <w:u w:val="none"/>
+          </w:rPr>
+          <w:t>/</w:t>
+        </w:r>
+        <w:r>
+          <w:rPr>
+            <w:color w:val="auto"/>
+            <w:u w:val="none"/>
+            <w:lang w:val="en-US"/>
+          </w:rPr>
+          <w:t>ThorstenHans</w:t>
+        </w:r>
+        <w:r>
+          <w:rPr>
+            <w:color w:val="auto"/>
+            <w:u w:val="none"/>
+          </w:rPr>
+          <w:t>/</w:t>
+        </w:r>
+        <w:r>
+          <w:rPr>
+            <w:color w:val="auto"/>
+            <w:u w:val="none"/>
+            <w:lang w:val="en-US"/>
+          </w:rPr>
+          <w:t>ngx</w:t>
+        </w:r>
+        <w:r>
+          <w:rPr>
+            <w:color w:val="auto"/>
+            <w:u w:val="none"/>
+          </w:rPr>
+          <w:t>-</w:t>
+        </w:r>
+        <w:r>
+          <w:rPr>
+            <w:color w:val="auto"/>
+            <w:u w:val="none"/>
+            <w:lang w:val="en-US"/>
+          </w:rPr>
+          <w:t>electron</w:t>
+        </w:r>
+        <w:r>
+          <w:rPr>
+            <w:color w:val="auto"/>
+            <w:u w:val="none"/>
+          </w:rPr>
+          <w:t>/</w:t>
+        </w:r>
+        <w:r>
+          <w:rPr>
+            <w:color w:val="auto"/>
+            <w:u w:val="none"/>
+            <w:lang w:val="en-US"/>
+          </w:rPr>
+          <w:t>issues</w:t>
+        </w:r>
+        <w:r>
+          <w:rPr>
+            <w:color w:val="auto"/>
+            <w:u w:val="none"/>
+          </w:rPr>
+          <w:t>/71</w:t>
+        </w:r>
+      </w:hyperlink>
+      <w:r>
+        <w:rPr/>
+        <w:t xml:space="preserve"> (дата обращения: 19.06.2022).</w:t>
+      </w:r>
+    </w:p>
+    <w:p>
+      <w:pPr>
+        <w:pStyle w:val="P1"/>
+        <w:numPr>
+          <w:ilvl w:val="0"/>
+          <w:numId w:val="12"/>
+        </w:numPr>
+        <w:ind w:left="0" w:firstLine="360"/>
+        <w:rPr/>
+      </w:pPr>
+      <w:r>
+        <w:rPr>
+          <w:lang w:val="en-US"/>
+        </w:rPr>
+        <w:t>Angular</w:t>
+      </w:r>
+      <w:r>
+        <w:rPr/>
+        <w:t xml:space="preserve"> : официальная документация фреймворка «</w:t>
+      </w:r>
+      <w:r>
+        <w:rPr>
+          <w:lang w:val="en-US"/>
+        </w:rPr>
+        <w:t>Angular</w:t>
+      </w:r>
+      <w:r>
+        <w:rPr/>
+        <w:t xml:space="preserve">» : [сайт] – </w:t>
+      </w:r>
+      <w:r>
+        <w:rPr>
+          <w:lang w:val="en-US"/>
+        </w:rPr>
+        <w:t>URL</w:t>
+      </w:r>
+      <w:r>
+        <w:rPr/>
+        <w:t xml:space="preserve">: </w:t>
+      </w:r>
+      <w:hyperlink r:id="rId23">
+        <w:r>
+          <w:rPr>
+            <w:color w:val="auto"/>
+            <w:u w:val="none"/>
+          </w:rPr>
+          <w:t>https://angular.io/docs</w:t>
+        </w:r>
+      </w:hyperlink>
+      <w:r>
+        <w:rPr/>
+        <w:t xml:space="preserve"> (дата обращения: 19.06.2022).</w:t>
+      </w:r>
+    </w:p>
+    <w:p>
+      <w:pPr>
+        <w:pStyle w:val="P1"/>
+        <w:numPr>
+          <w:ilvl w:val="0"/>
+          <w:numId w:val="12"/>
+        </w:numPr>
+        <w:ind w:left="0" w:firstLine="360"/>
+        <w:rPr/>
+      </w:pPr>
+      <w:r>
+        <w:rPr>
+          <w:lang w:val="en-US"/>
+        </w:rPr>
+        <w:t>Electron</w:t>
+      </w:r>
+      <w:r>
+        <w:rPr/>
+        <w:t xml:space="preserve"> : официальная документация фреймворка «</w:t>
+      </w:r>
+      <w:r>
+        <w:rPr>
+          <w:lang w:val="en-US"/>
+        </w:rPr>
+        <w:t>Electron</w:t>
+      </w:r>
+      <w:r>
+        <w:rPr/>
+        <w:t xml:space="preserve">» : [сайт] – </w:t>
+      </w:r>
+      <w:r>
+        <w:rPr>
+          <w:lang w:val="en-US"/>
+        </w:rPr>
+        <w:t>URL</w:t>
+      </w:r>
+      <w:r>
+        <w:rPr/>
+        <w:t xml:space="preserve">: </w:t>
+      </w:r>
+      <w:hyperlink r:id="rId24">
+        <w:r>
+          <w:rPr>
+            <w:color w:val="auto"/>
+            <w:u w:val="none"/>
+          </w:rPr>
+          <w:t>https://www.electronjs.org/docs/latest</w:t>
+        </w:r>
+      </w:hyperlink>
+      <w:r>
+        <w:rPr/>
+        <w:t xml:space="preserve"> (дата обращения: 19.06.2022).</w:t>
+      </w:r>
+    </w:p>
+    <w:p>
+      <w:pPr>
+        <w:pStyle w:val="P1"/>
+        <w:numPr>
+          <w:ilvl w:val="0"/>
+          <w:numId w:val="12"/>
+        </w:numPr>
+        <w:ind w:left="0" w:firstLine="360"/>
+        <w:rPr/>
+      </w:pPr>
+      <w:r>
+        <w:rPr>
+          <w:lang w:val="en-US"/>
+        </w:rPr>
+        <w:t>Node</w:t>
+      </w:r>
+      <w:r>
+        <w:rPr/>
+        <w:t>.</w:t>
+      </w:r>
+      <w:r>
+        <w:rPr>
+          <w:lang w:val="en-US"/>
+        </w:rPr>
+        <w:t>js</w:t>
+      </w:r>
+      <w:r>
+        <w:rPr/>
+        <w:t xml:space="preserve"> : официальная документация библиотеки «</w:t>
+      </w:r>
+      <w:r>
+        <w:rPr>
+          <w:lang w:val="en-US"/>
+        </w:rPr>
+        <w:t>fs</w:t>
+      </w:r>
+      <w:r>
+        <w:rPr/>
+        <w:t xml:space="preserve">» : [сайт] – </w:t>
+      </w:r>
+      <w:r>
+        <w:rPr>
+          <w:lang w:val="en-US"/>
+        </w:rPr>
+        <w:t>URL</w:t>
+      </w:r>
+      <w:r>
+        <w:rPr/>
+        <w:t xml:space="preserve">: </w:t>
+      </w:r>
+      <w:hyperlink r:id="rId25">
+        <w:r>
+          <w:rPr>
+            <w:color w:val="auto"/>
+            <w:u w:val="none"/>
+          </w:rPr>
+          <w:t>https://nodejs.org/api/fs.html</w:t>
+        </w:r>
+      </w:hyperlink>
+      <w:r>
+        <w:rPr/>
+        <w:t xml:space="preserve"> (дата обращения: 19.06.2022).</w:t>
+      </w:r>
+    </w:p>
+    <w:p>
+      <w:pPr>
+        <w:pStyle w:val="P1"/>
+        <w:numPr>
+          <w:ilvl w:val="0"/>
+          <w:numId w:val="12"/>
+        </w:numPr>
+        <w:ind w:left="0" w:firstLine="360"/>
+        <w:rPr/>
+      </w:pPr>
+      <w:r>
+        <w:rPr>
+          <w:lang w:val="en-US"/>
+        </w:rPr>
+        <w:t>Node</w:t>
+      </w:r>
+      <w:r>
+        <w:rPr/>
+        <w:t xml:space="preserve"> </w:t>
+      </w:r>
+      <w:r>
+        <w:rPr>
+          <w:lang w:val="en-US"/>
+        </w:rPr>
+        <w:t>package</w:t>
+      </w:r>
+      <w:r>
+        <w:rPr/>
+        <w:t xml:space="preserve"> </w:t>
+      </w:r>
+      <w:r>
+        <w:rPr>
+          <w:lang w:val="en-US"/>
+        </w:rPr>
+        <w:t>manager</w:t>
+      </w:r>
+      <w:r>
+        <w:rPr/>
+        <w:t xml:space="preserve"> (</w:t>
+      </w:r>
+      <w:r>
+        <w:rPr>
+          <w:lang w:val="en-US"/>
+        </w:rPr>
+        <w:t>npm</w:t>
+      </w:r>
+      <w:r>
+        <w:rPr/>
+        <w:t xml:space="preserve">) : официальная документация библиотеки «electron-packager» : [сайт] – </w:t>
+      </w:r>
+      <w:r>
+        <w:rPr>
+          <w:lang w:val="en-US"/>
+        </w:rPr>
+        <w:t>URL</w:t>
+      </w:r>
+      <w:r>
+        <w:rPr/>
+        <w:t xml:space="preserve">: </w:t>
+      </w:r>
+      <w:hyperlink r:id="rId26">
+        <w:r>
+          <w:rPr>
+            <w:color w:val="auto"/>
+            <w:u w:val="none"/>
+          </w:rPr>
+          <w:t>https://www.npmjs.com/package/electron-packager</w:t>
+        </w:r>
+      </w:hyperlink>
+      <w:r>
+        <w:rPr/>
+        <w:t xml:space="preserve"> (дата обращения: 22.06.2022).</w:t>
+      </w:r>
+    </w:p>
+    <w:p>
+      <w:pPr>
+        <w:pStyle w:val="P1"/>
+        <w:numPr>
+          <w:ilvl w:val="0"/>
+          <w:numId w:val="12"/>
+        </w:numPr>
+        <w:ind w:left="0" w:firstLine="360"/>
+        <w:rPr>
+          <w:rFonts w:eastAsia="Times New Roman"/>
+        </w:rPr>
+      </w:pPr>
+      <w:r>
+        <w:rPr>
+          <w:rFonts w:eastAsia="Times New Roman"/>
+          <w:shd w:fill="FFFFFF" w:val="clear"/>
+        </w:rPr>
+        <w:t xml:space="preserve">Манс Microsoft Access 2,0 за пять минут / Манс, Визе. - М.: Бином, </w:t>
+      </w:r>
+      <w:r>
+        <w:rPr>
+          <w:rFonts w:eastAsia="Times New Roman"/>
+          <w:bCs/>
+          <w:shd w:fill="FFFFFF" w:val="clear"/>
+        </w:rPr>
+        <w:t>2017.</w:t>
+      </w:r>
+    </w:p>
+    <w:p>
+      <w:pPr>
+        <w:pStyle w:val="P1"/>
+        <w:numPr>
+          <w:ilvl w:val="0"/>
+          <w:numId w:val="12"/>
+        </w:numPr>
+        <w:ind w:left="0" w:firstLine="360"/>
+        <w:rPr>
+          <w:rFonts w:eastAsia="Times New Roman"/>
+        </w:rPr>
+      </w:pPr>
+      <w:r>
+        <w:rPr>
+          <w:rFonts w:eastAsia="Times New Roman"/>
+          <w:szCs w:val="24"/>
+        </w:rPr>
+        <w:t>Бекаревич, Ю. Б. Самоучитель MS Office Access 2016 / Ю. Б. Бекаревич, Н. В. Пушкина. — СПб.: БХВ-Петербург, 2017. — 480 с.: ил. — (Самоучитель)</w:t>
       </w:r>
     </w:p>
     <w:p>
@@ -6603,7 +7111,7 @@
       </w:r>
     </w:p>
     <w:sectPr>
-      <w:headerReference w:type="default" r:id="rId20"/>
+      <w:headerReference w:type="default" r:id="rId27"/>
       <w:type w:val="nextPage"/>
       <w:pgSz w:w="11906" w:h="16838"/>
       <w:pgMar w:left="1701" w:right="850" w:gutter="0" w:header="708" w:top="1134" w:footer="0" w:bottom="1134"/>
@@ -8069,6 +8577,125 @@
       <w:rPr/>
     </w:lvl>
   </w:abstractNum>
+  <w:abstractNum w:abstractNumId="12">
+    <w:lvl w:ilvl="0">
+      <w:start w:val="1"/>
+      <w:numFmt w:val="decimal"/>
+      <w:lvlText w:val="%1."/>
+      <w:lvlJc w:val="left"/>
+      <w:pPr>
+        <w:tabs>
+          <w:tab w:val="num" w:pos="0"/>
+        </w:tabs>
+        <w:ind w:left="720" w:hanging="360"/>
+      </w:pPr>
+      <w:rPr/>
+    </w:lvl>
+    <w:lvl w:ilvl="1">
+      <w:start w:val="1"/>
+      <w:numFmt w:val="lowerLetter"/>
+      <w:lvlText w:val="%2."/>
+      <w:lvlJc w:val="left"/>
+      <w:pPr>
+        <w:tabs>
+          <w:tab w:val="num" w:pos="0"/>
+        </w:tabs>
+        <w:ind w:left="1440" w:hanging="360"/>
+      </w:pPr>
+      <w:rPr/>
+    </w:lvl>
+    <w:lvl w:ilvl="2">
+      <w:start w:val="1"/>
+      <w:numFmt w:val="lowerRoman"/>
+      <w:lvlText w:val="%3."/>
+      <w:lvlJc w:val="right"/>
+      <w:pPr>
+        <w:tabs>
+          <w:tab w:val="num" w:pos="0"/>
+        </w:tabs>
+        <w:ind w:left="2160" w:hanging="180"/>
+      </w:pPr>
+      <w:rPr/>
+    </w:lvl>
+    <w:lvl w:ilvl="3">
+      <w:start w:val="1"/>
+      <w:numFmt w:val="decimal"/>
+      <w:lvlText w:val="%4."/>
+      <w:lvlJc w:val="left"/>
+      <w:pPr>
+        <w:tabs>
+          <w:tab w:val="num" w:pos="0"/>
+        </w:tabs>
+        <w:ind w:left="2880" w:hanging="360"/>
+      </w:pPr>
+      <w:rPr/>
+    </w:lvl>
+    <w:lvl w:ilvl="4">
+      <w:start w:val="1"/>
+      <w:numFmt w:val="lowerLetter"/>
+      <w:lvlText w:val="%5."/>
+      <w:lvlJc w:val="left"/>
+      <w:pPr>
+        <w:tabs>
+          <w:tab w:val="num" w:pos="0"/>
+        </w:tabs>
+        <w:ind w:left="3600" w:hanging="360"/>
+      </w:pPr>
+      <w:rPr/>
+    </w:lvl>
+    <w:lvl w:ilvl="5">
+      <w:start w:val="1"/>
+      <w:numFmt w:val="lowerRoman"/>
+      <w:lvlText w:val="%6."/>
+      <w:lvlJc w:val="right"/>
+      <w:pPr>
+        <w:tabs>
+          <w:tab w:val="num" w:pos="0"/>
+        </w:tabs>
+        <w:ind w:left="4320" w:hanging="180"/>
+      </w:pPr>
+      <w:rPr/>
+    </w:lvl>
+    <w:lvl w:ilvl="6">
+      <w:start w:val="1"/>
+      <w:numFmt w:val="decimal"/>
+      <w:lvlText w:val="%7."/>
+      <w:lvlJc w:val="left"/>
+      <w:pPr>
+        <w:tabs>
+          <w:tab w:val="num" w:pos="0"/>
+        </w:tabs>
+        <w:ind w:left="5040" w:hanging="360"/>
+      </w:pPr>
+      <w:rPr/>
+    </w:lvl>
+    <w:lvl w:ilvl="7">
+      <w:start w:val="1"/>
+      <w:numFmt w:val="lowerLetter"/>
+      <w:lvlText w:val="%8."/>
+      <w:lvlJc w:val="left"/>
+      <w:pPr>
+        <w:tabs>
+          <w:tab w:val="num" w:pos="0"/>
+        </w:tabs>
+        <w:ind w:left="5760" w:hanging="360"/>
+      </w:pPr>
+      <w:rPr/>
+    </w:lvl>
+    <w:lvl w:ilvl="8">
+      <w:start w:val="1"/>
+      <w:numFmt w:val="lowerRoman"/>
+      <w:lvlText w:val="%9."/>
+      <w:lvlJc w:val="right"/>
+      <w:pPr>
+        <w:tabs>
+          <w:tab w:val="num" w:pos="0"/>
+        </w:tabs>
+        <w:ind w:left="6480" w:hanging="180"/>
+      </w:pPr>
+      <w:rPr/>
+    </w:lvl>
+  </w:abstractNum>
   <w:num w:numId="1">
     <w:abstractNumId w:val="1"/>
   </w:num>
@@ -8101,6 +8728,9 @@
   </w:num>
   <w:num w:numId="11">
     <w:abstractNumId w:val="11"/>
+  </w:num>
+  <w:num w:numId="12">
+    <w:abstractNumId w:val="12"/>
   </w:num>
 </w:numbering>
 </file>

</xml_diff>